<commit_message>
se muestra el puntaje del jugador y del computador
</commit_message>
<xml_diff>
--- a/juego/juego Piedra Papel o Tijeras.docx
+++ b/juego/juego Piedra Papel o Tijeras.docx
@@ -36,6 +36,7 @@
       </w:pPr>
       <w:r>
         <w:rPr>
+          <w:noProof/>
           <w:highlight w:val="yellow"/>
           <w:lang w:val="es-MX"/>
         </w:rPr>
@@ -97,6 +98,7 @@
       </w:pPr>
       <w:r>
         <w:rPr>
+          <w:noProof/>
           <w:lang w:val="es-MX"/>
         </w:rPr>
         <w:drawing>
@@ -157,6 +159,7 @@
       </w:pPr>
       <w:r>
         <w:rPr>
+          <w:noProof/>
           <w:lang w:val="es-MX"/>
         </w:rPr>
         <w:drawing>
@@ -184,6 +187,181 @@
                     <a:xfrm>
                       <a:off x="0" y="0"/>
                       <a:ext cx="2928207" cy="2160000"/>
+                    </a:xfrm>
+                    <a:prstGeom prst="rect">
+                      <a:avLst/>
+                    </a:prstGeom>
+                  </pic:spPr>
+                </pic:pic>
+              </a:graphicData>
+            </a:graphic>
+          </wp:inline>
+        </w:drawing>
+      </w:r>
+    </w:p>
+    <w:p>
+      <w:pPr>
+        <w:rPr>
+          <w:lang w:val="es-MX"/>
+        </w:rPr>
+      </w:pPr>
+    </w:p>
+    <w:p>
+      <w:pPr>
+        <w:rPr>
+          <w:lang w:val="es-MX"/>
+        </w:rPr>
+      </w:pPr>
+    </w:p>
+    <w:p>
+      <w:pPr>
+        <w:rPr>
+          <w:lang w:val="es-MX"/>
+        </w:rPr>
+      </w:pPr>
+    </w:p>
+    <w:p>
+      <w:pPr>
+        <w:rPr>
+          <w:lang w:val="es-MX"/>
+        </w:rPr>
+      </w:pPr>
+    </w:p>
+    <w:p>
+      <w:pPr>
+        <w:rPr>
+          <w:lang w:val="es-MX"/>
+        </w:rPr>
+      </w:pPr>
+      <w:r>
+        <w:rPr>
+          <w:lang w:val="es-MX"/>
+        </w:rPr>
+        <w:lastRenderedPageBreak/>
+        <w:t xml:space="preserve">Se muestra las puntuaciones del usuario y </w:t>
+      </w:r>
+      <w:r>
+        <w:rPr>
+          <w:lang w:val="es-MX"/>
+        </w:rPr>
+        <w:t>computador</w:t>
+      </w:r>
+    </w:p>
+    <w:p>
+      <w:pPr>
+        <w:rPr>
+          <w:lang w:val="es-MX"/>
+        </w:rPr>
+      </w:pPr>
+      <w:r>
+        <w:rPr>
+          <w:lang w:val="es-MX"/>
+        </w:rPr>
+        <w:drawing>
+          <wp:inline distT="0" distB="0" distL="0" distR="0" wp14:anchorId="445A0A0A" wp14:editId="0D3F9F92">
+            <wp:extent cx="3245343" cy="2160000"/>
+            <wp:effectExtent l="0" t="0" r="0" b="0"/>
+            <wp:docPr id="4" name="Imagen 4"/>
+            <wp:cNvGraphicFramePr>
+              <a:graphicFrameLocks xmlns:a="http://schemas.openxmlformats.org/drawingml/2006/main" noChangeAspect="1"/>
+            </wp:cNvGraphicFramePr>
+            <a:graphic xmlns:a="http://schemas.openxmlformats.org/drawingml/2006/main">
+              <a:graphicData uri="http://schemas.openxmlformats.org/drawingml/2006/picture">
+                <pic:pic xmlns:pic="http://schemas.openxmlformats.org/drawingml/2006/picture">
+                  <pic:nvPicPr>
+                    <pic:cNvPr id="1" name=""/>
+                    <pic:cNvPicPr/>
+                  </pic:nvPicPr>
+                  <pic:blipFill>
+                    <a:blip r:embed="rId7"/>
+                    <a:stretch>
+                      <a:fillRect/>
+                    </a:stretch>
+                  </pic:blipFill>
+                  <pic:spPr>
+                    <a:xfrm>
+                      <a:off x="0" y="0"/>
+                      <a:ext cx="3245343" cy="2160000"/>
+                    </a:xfrm>
+                    <a:prstGeom prst="rect">
+                      <a:avLst/>
+                    </a:prstGeom>
+                  </pic:spPr>
+                </pic:pic>
+              </a:graphicData>
+            </a:graphic>
+          </wp:inline>
+        </w:drawing>
+      </w:r>
+      <w:r>
+        <w:rPr>
+          <w:lang w:val="es-MX"/>
+        </w:rPr>
+        <w:drawing>
+          <wp:inline distT="0" distB="0" distL="0" distR="0" wp14:anchorId="789CF79D" wp14:editId="52670C70">
+            <wp:extent cx="3260319" cy="2160000"/>
+            <wp:effectExtent l="0" t="0" r="0" b="0"/>
+            <wp:docPr id="5" name="Imagen 5"/>
+            <wp:cNvGraphicFramePr>
+              <a:graphicFrameLocks xmlns:a="http://schemas.openxmlformats.org/drawingml/2006/main" noChangeAspect="1"/>
+            </wp:cNvGraphicFramePr>
+            <a:graphic xmlns:a="http://schemas.openxmlformats.org/drawingml/2006/main">
+              <a:graphicData uri="http://schemas.openxmlformats.org/drawingml/2006/picture">
+                <pic:pic xmlns:pic="http://schemas.openxmlformats.org/drawingml/2006/picture">
+                  <pic:nvPicPr>
+                    <pic:cNvPr id="1" name=""/>
+                    <pic:cNvPicPr/>
+                  </pic:nvPicPr>
+                  <pic:blipFill>
+                    <a:blip r:embed="rId8"/>
+                    <a:stretch>
+                      <a:fillRect/>
+                    </a:stretch>
+                  </pic:blipFill>
+                  <pic:spPr>
+                    <a:xfrm>
+                      <a:off x="0" y="0"/>
+                      <a:ext cx="3260319" cy="2160000"/>
+                    </a:xfrm>
+                    <a:prstGeom prst="rect">
+                      <a:avLst/>
+                    </a:prstGeom>
+                  </pic:spPr>
+                </pic:pic>
+              </a:graphicData>
+            </a:graphic>
+          </wp:inline>
+        </w:drawing>
+      </w:r>
+      <w:r>
+        <w:rPr>
+          <w:lang w:val="es-MX"/>
+        </w:rPr>
+        <w:drawing>
+          <wp:inline distT="0" distB="0" distL="0" distR="0" wp14:anchorId="05A70488" wp14:editId="4AE69042">
+            <wp:extent cx="3086648" cy="2160000"/>
+            <wp:effectExtent l="0" t="0" r="0" b="0"/>
+            <wp:docPr id="6" name="Imagen 6"/>
+            <wp:cNvGraphicFramePr>
+              <a:graphicFrameLocks xmlns:a="http://schemas.openxmlformats.org/drawingml/2006/main" noChangeAspect="1"/>
+            </wp:cNvGraphicFramePr>
+            <a:graphic xmlns:a="http://schemas.openxmlformats.org/drawingml/2006/main">
+              <a:graphicData uri="http://schemas.openxmlformats.org/drawingml/2006/picture">
+                <pic:pic xmlns:pic="http://schemas.openxmlformats.org/drawingml/2006/picture">
+                  <pic:nvPicPr>
+                    <pic:cNvPr id="1" name=""/>
+                    <pic:cNvPicPr/>
+                  </pic:nvPicPr>
+                  <pic:blipFill>
+                    <a:blip r:embed="rId9"/>
+                    <a:stretch>
+                      <a:fillRect/>
+                    </a:stretch>
+                  </pic:blipFill>
+                  <pic:spPr>
+                    <a:xfrm>
+                      <a:off x="0" y="0"/>
+                      <a:ext cx="3086648" cy="2160000"/>
                     </a:xfrm>
                     <a:prstGeom prst="rect">
                       <a:avLst/>

</xml_diff>

<commit_message>
las validaciones y el boton NUEVA PARTIDA funcionan correctamente
</commit_message>
<xml_diff>
--- a/juego/juego Piedra Papel o Tijeras.docx
+++ b/juego/juego Piedra Papel o Tijeras.docx
@@ -255,6 +255,7 @@
       </w:pPr>
       <w:r>
         <w:rPr>
+          <w:noProof/>
           <w:lang w:val="es-MX"/>
         </w:rPr>
         <w:drawing>
@@ -295,6 +296,7 @@
       </w:r>
       <w:r>
         <w:rPr>
+          <w:noProof/>
           <w:lang w:val="es-MX"/>
         </w:rPr>
         <w:drawing>
@@ -335,6 +337,7 @@
       </w:r>
       <w:r>
         <w:rPr>
+          <w:noProof/>
           <w:lang w:val="es-MX"/>
         </w:rPr>
         <w:drawing>
@@ -362,6 +365,215 @@
                     <a:xfrm>
                       <a:off x="0" y="0"/>
                       <a:ext cx="3086648" cy="2160000"/>
+                    </a:xfrm>
+                    <a:prstGeom prst="rect">
+                      <a:avLst/>
+                    </a:prstGeom>
+                  </pic:spPr>
+                </pic:pic>
+              </a:graphicData>
+            </a:graphic>
+          </wp:inline>
+        </w:drawing>
+      </w:r>
+    </w:p>
+    <w:p>
+      <w:pPr>
+        <w:rPr>
+          <w:lang w:val="es-MX"/>
+        </w:rPr>
+      </w:pPr>
+    </w:p>
+    <w:p>
+      <w:pPr>
+        <w:rPr>
+          <w:lang w:val="es-MX"/>
+        </w:rPr>
+      </w:pPr>
+    </w:p>
+    <w:p>
+      <w:pPr>
+        <w:rPr>
+          <w:lang w:val="es-MX"/>
+        </w:rPr>
+      </w:pPr>
+    </w:p>
+    <w:p>
+      <w:pPr>
+        <w:rPr>
+          <w:lang w:val="es-MX"/>
+        </w:rPr>
+      </w:pPr>
+    </w:p>
+    <w:p>
+      <w:pPr>
+        <w:rPr>
+          <w:lang w:val="es-MX"/>
+        </w:rPr>
+      </w:pPr>
+    </w:p>
+    <w:p>
+      <w:pPr>
+        <w:rPr>
+          <w:lang w:val="es-MX"/>
+        </w:rPr>
+      </w:pPr>
+    </w:p>
+    <w:p>
+      <w:pPr>
+        <w:rPr>
+          <w:lang w:val="es-MX"/>
+        </w:rPr>
+      </w:pPr>
+    </w:p>
+    <w:p>
+      <w:pPr>
+        <w:rPr>
+          <w:lang w:val="es-MX"/>
+        </w:rPr>
+      </w:pPr>
+    </w:p>
+    <w:p>
+      <w:pPr>
+        <w:rPr>
+          <w:lang w:val="es-MX"/>
+        </w:rPr>
+      </w:pPr>
+      <w:r>
+        <w:rPr>
+          <w:lang w:val="es-MX"/>
+        </w:rPr>
+        <w:lastRenderedPageBreak/>
+        <w:t xml:space="preserve">Las validaciones </w:t>
+      </w:r>
+      <w:r>
+        <w:rPr>
+          <w:lang w:val="es-MX"/>
+        </w:rPr>
+        <w:t>y el botón nueva partida funcionan</w:t>
+      </w:r>
+      <w:r>
+        <w:rPr>
+          <w:lang w:val="es-MX"/>
+        </w:rPr>
+        <w:t xml:space="preserve"> correctamente </w:t>
+      </w:r>
+    </w:p>
+    <w:p>
+      <w:pPr>
+        <w:rPr>
+          <w:lang w:val="es-MX"/>
+        </w:rPr>
+      </w:pPr>
+      <w:r>
+        <w:rPr>
+          <w:lang w:val="es-MX"/>
+        </w:rPr>
+        <w:drawing>
+          <wp:inline distT="0" distB="0" distL="0" distR="0" wp14:anchorId="1095B4EE" wp14:editId="4041C136">
+            <wp:extent cx="3056855" cy="2160000"/>
+            <wp:effectExtent l="0" t="0" r="0" b="0"/>
+            <wp:docPr id="7" name="Imagen 7"/>
+            <wp:cNvGraphicFramePr>
+              <a:graphicFrameLocks xmlns:a="http://schemas.openxmlformats.org/drawingml/2006/main" noChangeAspect="1"/>
+            </wp:cNvGraphicFramePr>
+            <a:graphic xmlns:a="http://schemas.openxmlformats.org/drawingml/2006/main">
+              <a:graphicData uri="http://schemas.openxmlformats.org/drawingml/2006/picture">
+                <pic:pic xmlns:pic="http://schemas.openxmlformats.org/drawingml/2006/picture">
+                  <pic:nvPicPr>
+                    <pic:cNvPr id="1" name=""/>
+                    <pic:cNvPicPr/>
+                  </pic:nvPicPr>
+                  <pic:blipFill>
+                    <a:blip r:embed="rId10"/>
+                    <a:stretch>
+                      <a:fillRect/>
+                    </a:stretch>
+                  </pic:blipFill>
+                  <pic:spPr>
+                    <a:xfrm>
+                      <a:off x="0" y="0"/>
+                      <a:ext cx="3056855" cy="2160000"/>
+                    </a:xfrm>
+                    <a:prstGeom prst="rect">
+                      <a:avLst/>
+                    </a:prstGeom>
+                  </pic:spPr>
+                </pic:pic>
+              </a:graphicData>
+            </a:graphic>
+          </wp:inline>
+        </w:drawing>
+      </w:r>
+      <w:r>
+        <w:rPr>
+          <w:lang w:val="es-MX"/>
+        </w:rPr>
+        <w:drawing>
+          <wp:inline distT="0" distB="0" distL="0" distR="0" wp14:anchorId="154E109E" wp14:editId="12BC5814">
+            <wp:extent cx="3192880" cy="2160000"/>
+            <wp:effectExtent l="0" t="0" r="7620" b="0"/>
+            <wp:docPr id="9" name="Imagen 9"/>
+            <wp:cNvGraphicFramePr>
+              <a:graphicFrameLocks xmlns:a="http://schemas.openxmlformats.org/drawingml/2006/main" noChangeAspect="1"/>
+            </wp:cNvGraphicFramePr>
+            <a:graphic xmlns:a="http://schemas.openxmlformats.org/drawingml/2006/main">
+              <a:graphicData uri="http://schemas.openxmlformats.org/drawingml/2006/picture">
+                <pic:pic xmlns:pic="http://schemas.openxmlformats.org/drawingml/2006/picture">
+                  <pic:nvPicPr>
+                    <pic:cNvPr id="1" name=""/>
+                    <pic:cNvPicPr/>
+                  </pic:nvPicPr>
+                  <pic:blipFill>
+                    <a:blip r:embed="rId11"/>
+                    <a:stretch>
+                      <a:fillRect/>
+                    </a:stretch>
+                  </pic:blipFill>
+                  <pic:spPr>
+                    <a:xfrm>
+                      <a:off x="0" y="0"/>
+                      <a:ext cx="3192880" cy="2160000"/>
+                    </a:xfrm>
+                    <a:prstGeom prst="rect">
+                      <a:avLst/>
+                    </a:prstGeom>
+                  </pic:spPr>
+                </pic:pic>
+              </a:graphicData>
+            </a:graphic>
+          </wp:inline>
+        </w:drawing>
+      </w:r>
+      <w:r>
+        <w:rPr>
+          <w:lang w:val="es-MX"/>
+        </w:rPr>
+        <w:drawing>
+          <wp:inline distT="0" distB="0" distL="0" distR="0" wp14:anchorId="056397B5" wp14:editId="0186A6BA">
+            <wp:extent cx="3026634" cy="2160000"/>
+            <wp:effectExtent l="0" t="0" r="2540" b="0"/>
+            <wp:docPr id="8" name="Imagen 8"/>
+            <wp:cNvGraphicFramePr>
+              <a:graphicFrameLocks xmlns:a="http://schemas.openxmlformats.org/drawingml/2006/main" noChangeAspect="1"/>
+            </wp:cNvGraphicFramePr>
+            <a:graphic xmlns:a="http://schemas.openxmlformats.org/drawingml/2006/main">
+              <a:graphicData uri="http://schemas.openxmlformats.org/drawingml/2006/picture">
+                <pic:pic xmlns:pic="http://schemas.openxmlformats.org/drawingml/2006/picture">
+                  <pic:nvPicPr>
+                    <pic:cNvPr id="1" name=""/>
+                    <pic:cNvPicPr/>
+                  </pic:nvPicPr>
+                  <pic:blipFill>
+                    <a:blip r:embed="rId12"/>
+                    <a:stretch>
+                      <a:fillRect/>
+                    </a:stretch>
+                  </pic:blipFill>
+                  <pic:spPr>
+                    <a:xfrm>
+                      <a:off x="0" y="0"/>
+                      <a:ext cx="3026634" cy="2160000"/>
                     </a:xfrm>
                     <a:prstGeom prst="rect">
                       <a:avLst/>

</xml_diff>